<commit_message>
Added keywords, combined Annotate and AnnotateFromFile and implemented requested changes
</commit_message>
<xml_diff>
--- a/Track Transfer Toolset Procedure V0.1 AW 20230208.docx
+++ b/Track Transfer Toolset Procedure V0.1 AW 20230208.docx
@@ -899,15 +899,7 @@
         <w:pStyle w:val="BodyText"/>
       </w:pPr>
       <w:r>
-        <w:t>There is only one program, the ‘</w:t>
-      </w:r>
-      <w:proofErr w:type="spellStart"/>
-      <w:r>
-        <w:t>TrackTransfer</w:t>
-      </w:r>
-      <w:proofErr w:type="spellEnd"/>
-      <w:r>
-        <w:t>’ program. All the Track Transfer commands are invoked by specifying them as the first command line argument (</w:t>
+        <w:t>There is only one program, the ‘TrackTransfer’ program. All the Track Transfer commands are invoked by specifying them as the first command line argument (</w:t>
       </w:r>
       <w:proofErr w:type="gramStart"/>
       <w:r>
@@ -915,41 +907,23 @@
       </w:r>
       <w:proofErr w:type="gramEnd"/>
       <w:r>
-        <w:t xml:space="preserve"> “TT </w:t>
-      </w:r>
-      <w:proofErr w:type="spellStart"/>
-      <w:r>
-        <w:t>newTransfer</w:t>
-      </w:r>
-      <w:proofErr w:type="spellEnd"/>
-      <w:r>
-        <w:t>…”). The commands are</w:t>
+        <w:t xml:space="preserve"> “TT newTransfer…”). The commands are</w:t>
       </w:r>
     </w:p>
     <w:p>
       <w:pPr>
         <w:pStyle w:val="ListBullet"/>
       </w:pPr>
-      <w:proofErr w:type="spellStart"/>
-      <w:r>
-        <w:t>NewTransfer</w:t>
-      </w:r>
-      <w:proofErr w:type="spellEnd"/>
-      <w:r>
-        <w:t>: Create a new transfer</w:t>
+      <w:r>
+        <w:t>NewTransfer: Create a new transfer</w:t>
       </w:r>
     </w:p>
     <w:p>
       <w:pPr>
         <w:pStyle w:val="ListBullet"/>
       </w:pPr>
-      <w:proofErr w:type="spellStart"/>
-      <w:r>
-        <w:t>NewDelivery</w:t>
-      </w:r>
-      <w:proofErr w:type="spellEnd"/>
-      <w:r>
-        <w:t>: Create a new delivery within a transfer</w:t>
+      <w:r>
+        <w:t>NewDelivery: Create a new delivery within a transfer</w:t>
       </w:r>
     </w:p>
     <w:p>
@@ -962,18 +936,19 @@
       <w:r>
         <w:t>. The collection is specified by files in a directory</w:t>
       </w:r>
+      <w:r>
+        <w:t xml:space="preserve"> or</w:t>
+      </w:r>
+      <w:r>
+        <w:t xml:space="preserve"> by filenames in a file</w:t>
+      </w:r>
     </w:p>
     <w:p>
       <w:pPr>
         <w:pStyle w:val="ListBullet"/>
       </w:pPr>
-      <w:proofErr w:type="spellStart"/>
-      <w:r>
-        <w:t>AnnotateFromFile</w:t>
-      </w:r>
-      <w:proofErr w:type="spellEnd"/>
-      <w:r>
-        <w:t>: Annotate a collection of items within a transfer. The collection is specified by filenames in a file</w:t>
+      <w:r>
+        <w:t>Report: Generate a report</w:t>
       </w:r>
     </w:p>
     <w:p>
@@ -981,7 +956,7 @@
         <w:pStyle w:val="ListBullet"/>
       </w:pPr>
       <w:r>
-        <w:t>Report: Generate a report</w:t>
+        <w:t>Help: Print a list of the Track Transfer commands.</w:t>
       </w:r>
     </w:p>
     <w:p>
@@ -989,20 +964,7 @@
         <w:pStyle w:val="ListBullet"/>
       </w:pPr>
       <w:r>
-        <w:t>Help: Print a list of the Track Transfer commands.</w:t>
-      </w:r>
-    </w:p>
-    <w:p>
-      <w:pPr>
-        <w:pStyle w:val="ListBullet"/>
-      </w:pPr>
-      <w:proofErr w:type="spellStart"/>
-      <w:r>
-        <w:t>DropDatabase</w:t>
-      </w:r>
-      <w:proofErr w:type="spellEnd"/>
-      <w:r>
-        <w:t xml:space="preserve">: Delete the database. WARNING. This deletes all information about a Transfer, including deliveries, items, </w:t>
+        <w:t xml:space="preserve">DropDatabase: Delete the database. WARNING. This deletes all information about a Transfer, including deliveries, items, </w:t>
       </w:r>
       <w:proofErr w:type="gramStart"/>
       <w:r>
@@ -1084,23 +1046,7 @@
         <w:pStyle w:val="ListBullet"/>
       </w:pPr>
       <w:r>
-        <w:t>-</w:t>
-      </w:r>
-      <w:proofErr w:type="spellStart"/>
-      <w:r>
-        <w:t>db</w:t>
-      </w:r>
-      <w:proofErr w:type="spellEnd"/>
-      <w:r>
-        <w:t xml:space="preserve"> &lt;</w:t>
-      </w:r>
-      <w:proofErr w:type="spellStart"/>
-      <w:r>
-        <w:t>databaseName</w:t>
-      </w:r>
-      <w:proofErr w:type="spellEnd"/>
-      <w:r>
-        <w:t xml:space="preserve">&gt;: </w:t>
+        <w:t xml:space="preserve">-db &lt;databaseName&gt;: </w:t>
       </w:r>
       <w:r>
         <w:t xml:space="preserve">(Mandatory) </w:t>
@@ -1134,15 +1080,7 @@
         <w:pStyle w:val="ListBullet"/>
       </w:pPr>
       <w:r>
-        <w:t xml:space="preserve">-help: (Optional) Print a summary of the command line arguments for </w:t>
-      </w:r>
-      <w:proofErr w:type="spellStart"/>
-      <w:r>
-        <w:t>newTransfer</w:t>
-      </w:r>
-      <w:proofErr w:type="spellEnd"/>
-      <w:r>
-        <w:t>.</w:t>
+        <w:t>-help: (Optional) Print a summary of the command line arguments for newTransfer.</w:t>
       </w:r>
     </w:p>
     <w:p>
@@ -1160,24 +1098,11 @@
       <w:r>
         <w:t xml:space="preserve">TT </w:t>
       </w:r>
-      <w:proofErr w:type="spellStart"/>
       <w:r>
         <w:t>new</w:t>
       </w:r>
       <w:r>
-        <w:t>Transfer</w:t>
-      </w:r>
-      <w:proofErr w:type="spellEnd"/>
-      <w:r>
-        <w:t xml:space="preserve"> -</w:t>
-      </w:r>
-      <w:proofErr w:type="spellStart"/>
-      <w:r>
-        <w:t>db</w:t>
-      </w:r>
-      <w:proofErr w:type="spellEnd"/>
-      <w:r>
-        <w:t xml:space="preserve"> TR2023-1 -desc “DHS Ward Cards”</w:t>
+        <w:t>Transfer -db TR2023-1 -desc “DHS Ward Cards”</w:t>
       </w:r>
     </w:p>
     <w:p>
@@ -1189,15 +1114,7 @@
         <w:t>Requesting help</w:t>
       </w:r>
       <w:r>
-        <w:t xml:space="preserve"> about the </w:t>
-      </w:r>
-      <w:proofErr w:type="spellStart"/>
-      <w:r>
-        <w:t>newTransfer</w:t>
-      </w:r>
-      <w:proofErr w:type="spellEnd"/>
-      <w:r>
-        <w:t xml:space="preserve"> command</w:t>
+        <w:t xml:space="preserve"> about the newTransfer command</w:t>
       </w:r>
       <w:r>
         <w:t>:</w:t>
@@ -1208,15 +1125,7 @@
         <w:pStyle w:val="Code"/>
       </w:pPr>
       <w:r>
-        <w:t xml:space="preserve">TT </w:t>
-      </w:r>
-      <w:proofErr w:type="spellStart"/>
-      <w:r>
-        <w:t>newTransfer</w:t>
-      </w:r>
-      <w:proofErr w:type="spellEnd"/>
-      <w:r>
-        <w:t xml:space="preserve"> -help</w:t>
+        <w:t>TT newTransfer -help</w:t>
       </w:r>
     </w:p>
     <w:p>
@@ -1254,47 +1163,7 @@
         <w:pStyle w:val="ListBullet"/>
       </w:pPr>
       <w:r>
-        <w:t>-</w:t>
-      </w:r>
-      <w:proofErr w:type="spellStart"/>
-      <w:r>
-        <w:t>db</w:t>
-      </w:r>
-      <w:proofErr w:type="spellEnd"/>
-      <w:r>
-        <w:t xml:space="preserve"> &lt;</w:t>
-      </w:r>
-      <w:proofErr w:type="spellStart"/>
-      <w:r>
-        <w:t>databaseName</w:t>
-      </w:r>
-      <w:proofErr w:type="spellEnd"/>
-      <w:r>
-        <w:t>&gt;: (Optional) The name of the transfer database to associate this delivery with. The &lt;</w:t>
-      </w:r>
-      <w:proofErr w:type="spellStart"/>
-      <w:r>
-        <w:t>databaseName</w:t>
-      </w:r>
-      <w:proofErr w:type="spellEnd"/>
-      <w:r>
-        <w:t>&gt; is the same as the &lt;</w:t>
-      </w:r>
-      <w:proofErr w:type="spellStart"/>
-      <w:r>
-        <w:t>databaseName</w:t>
-      </w:r>
-      <w:proofErr w:type="spellEnd"/>
-      <w:r>
-        <w:t xml:space="preserve">&gt; you specified in the </w:t>
-      </w:r>
-      <w:proofErr w:type="spellStart"/>
-      <w:r>
-        <w:t>registerTransfer</w:t>
-      </w:r>
-      <w:proofErr w:type="spellEnd"/>
-      <w:r>
-        <w:t xml:space="preserve"> command. This command line argument is optional. If the current working directory</w:t>
+        <w:t>-db &lt;databaseName&gt;: (Optional) The name of the transfer database to associate this delivery with. The &lt;databaseName&gt; is the same as the &lt;databaseName&gt; you specified in the registerTransfer command. This command line argument is optional. If the current working directory</w:t>
       </w:r>
       <w:r>
         <w:t xml:space="preserve"> (i.e. the transfer directory)</w:t>
@@ -1308,23 +1177,7 @@
         <w:pStyle w:val="ListBullet"/>
       </w:pPr>
       <w:r>
-        <w:t>-</w:t>
-      </w:r>
-      <w:proofErr w:type="spellStart"/>
-      <w:r>
-        <w:t>dir</w:t>
-      </w:r>
-      <w:proofErr w:type="spellEnd"/>
-      <w:r>
-        <w:t xml:space="preserve"> &lt;</w:t>
-      </w:r>
-      <w:proofErr w:type="spellStart"/>
-      <w:r>
-        <w:t>directoryPath</w:t>
-      </w:r>
-      <w:proofErr w:type="spellEnd"/>
-      <w:r>
-        <w:t>&gt;: (Mandatory) The pathname of the directory containing the files received in this delivery.</w:t>
+        <w:t>-dir &lt;directoryPath&gt;: (Mandatory) The pathname of the directory containing the files received in this delivery.</w:t>
       </w:r>
     </w:p>
     <w:p>
@@ -1340,25 +1193,12 @@
         <w:pStyle w:val="ListBullet"/>
       </w:pPr>
       <w:r>
-        <w:t>-</w:t>
-      </w:r>
-      <w:proofErr w:type="spellStart"/>
-      <w:r>
-        <w:t>veo</w:t>
-      </w:r>
-      <w:proofErr w:type="spellEnd"/>
-      <w:r>
-        <w:t xml:space="preserve">: (Optional) Only process VEOs (files that end in </w:t>
+        <w:t xml:space="preserve">-veo: (Optional) Only process VEOs (files that end in </w:t>
       </w:r>
       <w:proofErr w:type="gramStart"/>
       <w:r>
-        <w:t>‘.</w:t>
-      </w:r>
-      <w:proofErr w:type="spellStart"/>
-      <w:r>
-        <w:t>veo</w:t>
-      </w:r>
-      <w:proofErr w:type="spellEnd"/>
+        <w:t>‘.veo</w:t>
+      </w:r>
       <w:proofErr w:type="gramEnd"/>
       <w:r>
         <w:t>’ or ‘.veo.zip’.</w:t>
@@ -1369,15 +1209,7 @@
         <w:pStyle w:val="ListBullet"/>
       </w:pPr>
       <w:r>
-        <w:t xml:space="preserve">-help: (Optional) Print a summary of the command line arguments for </w:t>
-      </w:r>
-      <w:proofErr w:type="spellStart"/>
-      <w:r>
-        <w:t>newDelivery</w:t>
-      </w:r>
-      <w:proofErr w:type="spellEnd"/>
-      <w:r>
-        <w:t>.</w:t>
+        <w:t>-help: (Optional) Print a summary of the command line arguments for newDelivery.</w:t>
       </w:r>
     </w:p>
     <w:p>
@@ -1393,32 +1225,11 @@
         <w:pStyle w:val="Code"/>
       </w:pPr>
       <w:r>
-        <w:t xml:space="preserve">TT </w:t>
-      </w:r>
-      <w:proofErr w:type="spellStart"/>
-      <w:r>
-        <w:t>newDelivery</w:t>
-      </w:r>
-      <w:proofErr w:type="spellEnd"/>
-      <w:r>
-        <w:t xml:space="preserve"> -</w:t>
-      </w:r>
-      <w:proofErr w:type="spellStart"/>
-      <w:r>
-        <w:t>db</w:t>
-      </w:r>
-      <w:proofErr w:type="spellEnd"/>
-      <w:r>
-        <w:t xml:space="preserve"> TR2023-1 -desc “Test delivery” -</w:t>
-      </w:r>
-      <w:proofErr w:type="spellStart"/>
+        <w:t>TT newDelivery -db TR2023-1 -desc “Test delivery” -</w:t>
+      </w:r>
       <w:proofErr w:type="gramStart"/>
       <w:r>
-        <w:t>dir</w:t>
-      </w:r>
-      <w:proofErr w:type="spellEnd"/>
-      <w:r>
-        <w:t xml:space="preserve"> .</w:t>
+        <w:t>dir .</w:t>
       </w:r>
       <w:proofErr w:type="gramEnd"/>
       <w:r>
@@ -1431,15 +1242,7 @@
         <w:spacing w:before="120"/>
       </w:pPr>
       <w:r>
-        <w:t>If there is only one transfer database in the current working directory you can omit the -</w:t>
-      </w:r>
-      <w:proofErr w:type="spellStart"/>
-      <w:r>
-        <w:t>db</w:t>
-      </w:r>
-      <w:proofErr w:type="spellEnd"/>
-      <w:r>
-        <w:t>:</w:t>
+        <w:t>If there is only one transfer database in the current working directory you can omit the -db:</w:t>
       </w:r>
     </w:p>
     <w:p>
@@ -1447,24 +1250,11 @@
         <w:pStyle w:val="Code"/>
       </w:pPr>
       <w:r>
-        <w:t xml:space="preserve">TT </w:t>
-      </w:r>
-      <w:proofErr w:type="spellStart"/>
-      <w:r>
-        <w:t>newDelivery</w:t>
-      </w:r>
-      <w:proofErr w:type="spellEnd"/>
-      <w:r>
-        <w:t xml:space="preserve"> -desc “Test delivery” -</w:t>
-      </w:r>
-      <w:proofErr w:type="spellStart"/>
+        <w:t>TT newDelivery -desc “Test delivery” -</w:t>
+      </w:r>
       <w:proofErr w:type="gramStart"/>
       <w:r>
-        <w:t>dir</w:t>
-      </w:r>
-      <w:proofErr w:type="spellEnd"/>
-      <w:r>
-        <w:t xml:space="preserve"> .</w:t>
+        <w:t>dir .</w:t>
       </w:r>
       <w:proofErr w:type="gramEnd"/>
       <w:r>
@@ -1485,34 +1275,16 @@
         <w:pStyle w:val="Code"/>
       </w:pPr>
       <w:r>
-        <w:t xml:space="preserve">TT </w:t>
-      </w:r>
-      <w:proofErr w:type="spellStart"/>
-      <w:r>
-        <w:t>newDelivery</w:t>
-      </w:r>
-      <w:proofErr w:type="spellEnd"/>
-      <w:r>
-        <w:t xml:space="preserve"> -desc “Test delivery” -</w:t>
-      </w:r>
-      <w:proofErr w:type="spellStart"/>
+        <w:t>TT newDelivery -desc “Test delivery” -</w:t>
+      </w:r>
       <w:proofErr w:type="gramStart"/>
       <w:r>
-        <w:t>dir</w:t>
-      </w:r>
-      <w:proofErr w:type="spellEnd"/>
-      <w:r>
-        <w:t xml:space="preserve"> .</w:t>
+        <w:t>dir .</w:t>
       </w:r>
       <w:proofErr w:type="gramEnd"/>
       <w:r>
-        <w:t>/Delivery-20230209 -</w:t>
-      </w:r>
-      <w:proofErr w:type="spellStart"/>
-      <w:r>
-        <w:t>veo</w:t>
-      </w:r>
-      <w:proofErr w:type="spellEnd"/>
+        <w:t>/Delivery-20230209 -veo</w:t>
+      </w:r>
     </w:p>
     <w:p>
       <w:pPr>
@@ -1528,15 +1300,7 @@
         <w:pStyle w:val="Code"/>
       </w:pPr>
       <w:r>
-        <w:t xml:space="preserve">TT </w:t>
-      </w:r>
-      <w:proofErr w:type="spellStart"/>
-      <w:r>
-        <w:t>newDelivery</w:t>
-      </w:r>
-      <w:proofErr w:type="spellEnd"/>
-      <w:r>
-        <w:t xml:space="preserve"> -help</w:t>
+        <w:t>TT newDelivery -help</w:t>
       </w:r>
     </w:p>
     <w:p>
@@ -1558,13 +1322,22 @@
         <w:pStyle w:val="BodyText"/>
       </w:pPr>
       <w:r>
-        <w:t xml:space="preserve">This command annotates all the items </w:t>
-      </w:r>
-      <w:r>
-        <w:t>found in</w:t>
-      </w:r>
-      <w:r>
-        <w:t xml:space="preserve"> a specified directory. It will work if the directory contains ‘short-cuts’ to the real files.</w:t>
+        <w:t xml:space="preserve">This command </w:t>
+      </w:r>
+      <w:r>
+        <w:t xml:space="preserve">is the heart of Track Transfer, it </w:t>
+      </w:r>
+      <w:r>
+        <w:t xml:space="preserve">annotates </w:t>
+      </w:r>
+      <w:r>
+        <w:t>items</w:t>
+      </w:r>
+      <w:r>
+        <w:t>.</w:t>
+      </w:r>
+      <w:r>
+        <w:t xml:space="preserve"> Two types of annotations are supported: keywords; and descriptions.</w:t>
       </w:r>
     </w:p>
     <w:p>
@@ -1573,20 +1346,96 @@
       </w:pPr>
       <w:r>
         <w:lastRenderedPageBreak/>
-        <w:t>If the status is changed to ‘custody-accepted’ the item is locked. No further annotations are allowed, and if a new instance of the item is received in another delivery, the instance is marked as ‘Too Late</w:t>
+        <w:t>A description is a short piece of text. Descriptions are recorded as events against the Items</w:t>
+      </w:r>
+      <w:r>
+        <w:t>, and eventually appear in the event history of the item.</w:t>
+      </w:r>
+    </w:p>
+    <w:p>
+      <w:pPr>
+        <w:pStyle w:val="BodyText"/>
+      </w:pPr>
+      <w:r>
+        <w:t>Keywords can be set or removed from Items. It is possible to run reports listing the Items that have specific keywords set. Adding or removing keywords is also recorded as an event.</w:t>
+      </w:r>
+    </w:p>
+    <w:p>
+      <w:pPr>
+        <w:pStyle w:val="BodyText"/>
+      </w:pPr>
+      <w:r>
+        <w:t xml:space="preserve">Two keywords (‘Custody-accepted’ and ‘Abandoned’) manipulate the state of an Item. </w:t>
+      </w:r>
+      <w:r>
+        <w:t xml:space="preserve">All Items are in one of three states: Processing, Custody-accepted, or </w:t>
       </w:r>
       <w:proofErr w:type="gramStart"/>
       <w:r>
+        <w:t>Abandoned</w:t>
+      </w:r>
+      <w:proofErr w:type="gramEnd"/>
+      <w:r>
+        <w:t xml:space="preserve">. </w:t>
+      </w:r>
+      <w:r>
+        <w:t>All Items start with a state of Processing</w:t>
+      </w:r>
+      <w:r>
+        <w:t xml:space="preserve">. If </w:t>
+      </w:r>
+      <w:r>
+        <w:t>an Item is</w:t>
+      </w:r>
+      <w:r>
+        <w:t xml:space="preserve"> moved into the states of Custody-accepted or </w:t>
+      </w:r>
+      <w:proofErr w:type="gramStart"/>
+      <w:r>
+        <w:t>Abandoned</w:t>
+      </w:r>
+      <w:proofErr w:type="gramEnd"/>
+      <w:r>
+        <w:t xml:space="preserve">, </w:t>
+      </w:r>
+      <w:r>
+        <w:t xml:space="preserve">the item is locked. No further annotations are allowed, and if a new instance of the item is received in another delivery, the </w:t>
+      </w:r>
+      <w:r>
+        <w:t>event</w:t>
+      </w:r>
+      <w:r>
+        <w:t xml:space="preserve"> is marked as ‘Too Late</w:t>
+      </w:r>
+      <w:proofErr w:type="gramStart"/>
+      <w:r>
         <w:t>’.</w:t>
       </w:r>
       <w:proofErr w:type="gramEnd"/>
+      <w:r>
+        <w:t xml:space="preserve"> Setting the ‘Custody-accepted’ keyword will always move an Item into the Custody-accepted state (from either Processing or Abandoned). Setting the ‘Abandoned’ keyword moves an Item in Processing to Abandoned (NOTE: this will not move an Item in Custody-accepted to Abandoned). Removing the ‘Custody-accepted’ or ‘Abandoned’ keywords will move the Item back to processing (while it is not good practice to move an Item from Custody-accepted back to Processing, this is allowed to deal with mistakes).</w:t>
+      </w:r>
     </w:p>
     <w:p>
       <w:pPr>
         <w:pStyle w:val="BodyText"/>
       </w:pPr>
       <w:r>
-        <w:t>The command line arguments are:</w:t>
+        <w:t>It will work if the directory contains ‘short-cuts’ to the real files.</w:t>
+      </w:r>
+    </w:p>
+    <w:p>
+      <w:pPr>
+        <w:pStyle w:val="BodyText"/>
+      </w:pPr>
+      <w:r>
+        <w:t xml:space="preserve">The </w:t>
+      </w:r>
+      <w:r>
+        <w:t xml:space="preserve">basic </w:t>
+      </w:r>
+      <w:r>
+        <w:t>command line arguments are:</w:t>
       </w:r>
     </w:p>
     <w:p>
@@ -1594,47 +1443,97 @@
         <w:pStyle w:val="ListBullet"/>
       </w:pPr>
       <w:r>
+        <w:t>-db &lt;databaseName&gt;: (Optional) The name of the transfer database to associate this delivery with. The &lt;databaseName&gt; is the same as the &lt;databaseName&gt; you specified in the registerTransfer command. This command line argument is optional. If the current working directory contains just one database, this is assumed to be the desired database.</w:t>
+      </w:r>
+    </w:p>
+    <w:p>
+      <w:pPr>
+        <w:pStyle w:val="ListBullet"/>
+      </w:pPr>
+      <w:r>
+        <w:t>-desc &lt;description&gt; (</w:t>
+      </w:r>
+      <w:r>
+        <w:t>Conditional</w:t>
+      </w:r>
+      <w:r>
+        <w:t>) A short description of this delivery (truncated to 100 characters). The string must be enclosed in double quotes.</w:t>
+      </w:r>
+      <w:r>
+        <w:t xml:space="preserve"> The description becomes an event in the history of the item. At least one of -desc</w:t>
+      </w:r>
+      <w:r>
+        <w:t>,</w:t>
+      </w:r>
+      <w:r>
+        <w:t xml:space="preserve"> -s</w:t>
+      </w:r>
+      <w:r>
+        <w:t>et</w:t>
+      </w:r>
+      <w:r>
+        <w:t xml:space="preserve">, &amp; </w:t>
+      </w:r>
+      <w:r>
+        <w:t>-remove</w:t>
+      </w:r>
+      <w:r>
+        <w:t xml:space="preserve"> must be present.</w:t>
+      </w:r>
+    </w:p>
+    <w:p>
+      <w:pPr>
+        <w:pStyle w:val="ListBullet"/>
+      </w:pPr>
+      <w:r>
         <w:t>-</w:t>
       </w:r>
-      <w:proofErr w:type="spellStart"/>
-      <w:r>
-        <w:t>db</w:t>
-      </w:r>
-      <w:proofErr w:type="spellEnd"/>
+      <w:r>
+        <w:t>set</w:t>
+      </w:r>
       <w:r>
         <w:t xml:space="preserve"> &lt;</w:t>
       </w:r>
-      <w:proofErr w:type="spellStart"/>
-      <w:r>
-        <w:t>databaseName</w:t>
-      </w:r>
-      <w:proofErr w:type="spellEnd"/>
-      <w:r>
-        <w:t>&gt;: (Optional) The name of the transfer database to associate this delivery with. The &lt;</w:t>
-      </w:r>
-      <w:proofErr w:type="spellStart"/>
-      <w:r>
-        <w:t>databaseName</w:t>
-      </w:r>
-      <w:proofErr w:type="spellEnd"/>
-      <w:r>
-        <w:t>&gt; is the same as the &lt;</w:t>
-      </w:r>
-      <w:proofErr w:type="spellStart"/>
-      <w:r>
-        <w:t>databaseName</w:t>
-      </w:r>
-      <w:proofErr w:type="spellEnd"/>
-      <w:r>
-        <w:t xml:space="preserve">&gt; you specified in the </w:t>
-      </w:r>
-      <w:proofErr w:type="spellStart"/>
-      <w:r>
-        <w:t>registerTransfer</w:t>
-      </w:r>
-      <w:proofErr w:type="spellEnd"/>
-      <w:r>
-        <w:t xml:space="preserve"> command. This command line argument is optional. If the current working directory contains just one database, this is assumed to be the desired database.</w:t>
+      <w:r>
+        <w:t>keyword</w:t>
+      </w:r>
+      <w:r>
+        <w:t xml:space="preserve">&gt; (Conditional) </w:t>
+      </w:r>
+      <w:r>
+        <w:t>Set a keyword on the selected Items</w:t>
+      </w:r>
+      <w:r>
+        <w:t xml:space="preserve">. </w:t>
+      </w:r>
+      <w:r>
+        <w:t xml:space="preserve">It is not an error to set the same keyword multiple times on an Item. If you set and remove the same keyword from an Item in the one command, the last set or remove is effective. </w:t>
+      </w:r>
+      <w:r>
+        <w:t xml:space="preserve">The </w:t>
+      </w:r>
+      <w:r>
+        <w:t>keyword</w:t>
+      </w:r>
+      <w:r>
+        <w:t xml:space="preserve"> is free text</w:t>
+      </w:r>
+      <w:r>
+        <w:t xml:space="preserve"> and can consist of </w:t>
+      </w:r>
+      <w:proofErr w:type="gramStart"/>
+      <w:r>
+        <w:t>upper and lower case</w:t>
+      </w:r>
+      <w:proofErr w:type="gramEnd"/>
+      <w:r>
+        <w:t xml:space="preserve"> characters, digits, and punctuation</w:t>
+      </w:r>
+      <w:r>
+        <w:t xml:space="preserve">. </w:t>
+      </w:r>
+      <w:r>
+        <w:t>At least one of -desc, -set, &amp; -remove must be present.</w:t>
       </w:r>
     </w:p>
     <w:p>
@@ -1642,23 +1541,126 @@
         <w:pStyle w:val="ListBullet"/>
       </w:pPr>
       <w:r>
+        <w:t>-remove &lt;keyword&gt; (Conditional) Remove a keyword from the selected Items. It is not an error to remove a keyword that is not actually set</w:t>
+      </w:r>
+      <w:proofErr w:type="gramStart"/>
+      <w:r>
+        <w:t xml:space="preserve">. </w:t>
+      </w:r>
+      <w:r>
+        <w:t>.</w:t>
+      </w:r>
+      <w:proofErr w:type="gramEnd"/>
+      <w:r>
+        <w:t xml:space="preserve"> If you set and remove the same keyword from an Item in the one command, the last set or remove is effective. The keyword is free text and can consist of </w:t>
+      </w:r>
+      <w:proofErr w:type="gramStart"/>
+      <w:r>
+        <w:t>upper and lower case</w:t>
+      </w:r>
+      <w:proofErr w:type="gramEnd"/>
+      <w:r>
+        <w:t xml:space="preserve"> characters, digits, and punctuation. At least one of -desc, -set, &amp; -remove must be present.</w:t>
+      </w:r>
+    </w:p>
+    <w:p>
+      <w:pPr>
+        <w:pStyle w:val="ListBullet"/>
+      </w:pPr>
+      <w:r>
+        <w:t xml:space="preserve">-veo: (Optional) Only process VEOs (files that end in </w:t>
+      </w:r>
+      <w:proofErr w:type="gramStart"/>
+      <w:r>
+        <w:t>‘.veo</w:t>
+      </w:r>
+      <w:proofErr w:type="gramEnd"/>
+      <w:r>
+        <w:t>’ or ‘.veo.zip’.</w:t>
+      </w:r>
+    </w:p>
+    <w:p>
+      <w:pPr>
+        <w:pStyle w:val="ListBullet"/>
+      </w:pPr>
+      <w:r>
+        <w:t>-help: (Optional) Print a summary of the command line arguments for annotate.</w:t>
+      </w:r>
+    </w:p>
+    <w:p>
+      <w:pPr>
+        <w:pStyle w:val="BodyText"/>
+      </w:pPr>
+      <w:r>
+        <w:t>One of two methods can used to select Items: either by annotating Items found in a directory (including subdirectories), or by getting the Item names from a CSV or TSV file.</w:t>
+      </w:r>
+    </w:p>
+    <w:p>
+      <w:pPr>
+        <w:pStyle w:val="BodyText"/>
+      </w:pPr>
+      <w:r>
+        <w:t>If the Items are to be identified by files in a directory, the following command line option is available:</w:t>
+      </w:r>
+    </w:p>
+    <w:p>
+      <w:pPr>
+        <w:pStyle w:val="ListBullet"/>
+      </w:pPr>
+      <w:r>
+        <w:t>-dir &lt;directoryPath&gt;: (</w:t>
+      </w:r>
+      <w:r>
+        <w:t>Conditional</w:t>
+      </w:r>
+      <w:r>
+        <w:t>) The pathname of the directory containing the files received in this delivery.</w:t>
+      </w:r>
+    </w:p>
+    <w:p>
+      <w:pPr>
+        <w:pStyle w:val="BodyText"/>
+      </w:pPr>
+      <w:r>
+        <w:t>If the Items are to be identified by names extracted from a CSV or TSV file, the following command line options are a</w:t>
+      </w:r>
+      <w:r>
+        <w:t>vailable</w:t>
+      </w:r>
+    </w:p>
+    <w:p>
+      <w:pPr>
+        <w:pStyle w:val="ListBullet"/>
+      </w:pPr>
+      <w:r>
         <w:t>-</w:t>
       </w:r>
-      <w:proofErr w:type="spellStart"/>
-      <w:r>
-        <w:t>dir</w:t>
-      </w:r>
-      <w:proofErr w:type="spellEnd"/>
+      <w:r>
+        <w:t>file</w:t>
+      </w:r>
       <w:r>
         <w:t xml:space="preserve"> &lt;</w:t>
       </w:r>
-      <w:proofErr w:type="spellStart"/>
-      <w:r>
-        <w:t>directoryPath</w:t>
-      </w:r>
-      <w:proofErr w:type="spellEnd"/>
-      <w:r>
-        <w:t>&gt;: (Mandatory) The pathname of the directory containing the files received in this delivery.</w:t>
+      <w:r>
+        <w:t>file</w:t>
+      </w:r>
+      <w:r>
+        <w:t>Path&gt;: (</w:t>
+      </w:r>
+      <w:r>
+        <w:t>Conditional</w:t>
+      </w:r>
+      <w:r>
+        <w:t xml:space="preserve">) The pathname of the </w:t>
+      </w:r>
+      <w:r>
+        <w:t>CSV or TSV file</w:t>
+      </w:r>
+      <w:r>
+        <w:t>.</w:t>
+      </w:r>
+      <w:r>
+        <w:t xml:space="preserve"> Note that if the file extension is ‘.csv’, the file is assumed to be a CSV file, and if it is ‘.tsv’ it is assumed to be a TSV file. This behaviour can be overridden by the -tsv and -csv commands.</w:t>
       </w:r>
     </w:p>
     <w:p>
@@ -1666,16 +1668,7 @@
         <w:pStyle w:val="ListBullet"/>
       </w:pPr>
       <w:r>
-        <w:t>-desc &lt;description&gt; (</w:t>
-      </w:r>
-      <w:r>
-        <w:t>Conditional</w:t>
-      </w:r>
-      <w:r>
-        <w:t>) A short description of this delivery (truncated to 100 characters). The string must be enclosed in double quotes.</w:t>
-      </w:r>
-      <w:r>
-        <w:t xml:space="preserve"> The description becomes an event in the history of the item. At least one of -desc and -status must be present.</w:t>
+        <w:t>-csv (Optional) Force processing of the file as a CSV file, irrespective of the file extension.</w:t>
       </w:r>
     </w:p>
     <w:p>
@@ -1683,7 +1676,7 @@
         <w:pStyle w:val="ListBullet"/>
       </w:pPr>
       <w:r>
-        <w:t>-status &lt;status&gt; (Conditional) Changing the status of the item. The actual status is free text, but the statuses ‘abandoned’ and ‘custody-accepted’ have been predefined. At least one of -desc and -status must be present.</w:t>
+        <w:t>-tsv (Optional) Force processing of the file as a TSV file, irrespective of the file extension.</w:t>
       </w:r>
     </w:p>
     <w:p>
@@ -1691,36 +1684,38 @@
         <w:pStyle w:val="ListBullet"/>
       </w:pPr>
       <w:r>
-        <w:t>-</w:t>
-      </w:r>
-      <w:proofErr w:type="spellStart"/>
-      <w:r>
-        <w:t>veo</w:t>
-      </w:r>
-      <w:proofErr w:type="spellEnd"/>
-      <w:r>
-        <w:t xml:space="preserve">: (Optional) Only process VEOs (files that end in </w:t>
+        <w:t>-itemcol &lt;number&gt;: (Mandatory if processing a CSV or TSV file) The column in the file in which the Item name will be found (columns in CSV files are separated by commas, in TSV files by tabs). The first column is column 0.</w:t>
+      </w:r>
+    </w:p>
+    <w:p>
+      <w:pPr>
+        <w:pStyle w:val="ListBullet"/>
+      </w:pPr>
+      <w:r>
+        <w:t>-skip &lt;number&gt;: (Optional) Skip the first number lines in the CSV or TSV file (assumed to be header lines).</w:t>
+      </w:r>
+    </w:p>
+    <w:p>
+      <w:pPr>
+        <w:pStyle w:val="ListBullet"/>
+      </w:pPr>
+      <w:r>
+        <w:t xml:space="preserve">-pattern &lt;test&gt;: (Optional) Select specific Items (lines) in the file depending on the pattern. Unselected lines will not be annotated. The test </w:t>
+      </w:r>
+      <w:r>
+        <w:t xml:space="preserve">is a sequence of patterns separated by commas. Each pattern is of the form &lt;column&gt;’=’&lt;value&gt;. The column is the column number (the first column is 0). The value is a Java regular </w:t>
+      </w:r>
+      <w:r>
+        <w:lastRenderedPageBreak/>
+        <w:t xml:space="preserve">expression. </w:t>
       </w:r>
       <w:proofErr w:type="gramStart"/>
       <w:r>
-        <w:t>‘.</w:t>
-      </w:r>
-      <w:proofErr w:type="spellStart"/>
-      <w:r>
-        <w:t>veo</w:t>
-      </w:r>
-      <w:proofErr w:type="spellEnd"/>
+        <w:t>All of</w:t>
+      </w:r>
       <w:proofErr w:type="gramEnd"/>
       <w:r>
-        <w:t>’ or ‘.veo.zip’.</w:t>
-      </w:r>
-    </w:p>
-    <w:p>
-      <w:pPr>
-        <w:pStyle w:val="ListBullet"/>
-      </w:pPr>
-      <w:r>
-        <w:t>-help: (Optional) Print a summary of the command line arguments for annotate.</w:t>
+        <w:t xml:space="preserve"> the patterns must be satisfied for the line to be selected. If -pattern is not specified, all lines in the CSV or TSV file are selected.</w:t>
       </w:r>
     </w:p>
     <w:p>
@@ -1728,7 +1723,13 @@
         <w:pStyle w:val="BodyText"/>
       </w:pPr>
       <w:r>
-        <w:t>In the following example, files that are malformed have been collected in the ‘Malformed’ subdirectory:</w:t>
+        <w:t>In the following example, files that are malformed have been collected in the ‘Malformed’ subdirectory</w:t>
+      </w:r>
+      <w:r>
+        <w:t xml:space="preserve"> and a description annotation applied</w:t>
+      </w:r>
+      <w:r>
+        <w:t>:</w:t>
       </w:r>
     </w:p>
     <w:p>
@@ -1736,24 +1737,11 @@
         <w:pStyle w:val="Code"/>
       </w:pPr>
       <w:r>
-        <w:t>TT annotate -</w:t>
-      </w:r>
-      <w:proofErr w:type="spellStart"/>
-      <w:r>
-        <w:t>db</w:t>
-      </w:r>
-      <w:proofErr w:type="spellEnd"/>
-      <w:r>
-        <w:t xml:space="preserve"> TR2023-1 -desc “Not valid PDFs” -</w:t>
-      </w:r>
-      <w:proofErr w:type="spellStart"/>
+        <w:t>TT annotate -db TR2023-1 -desc “Not valid PDFs” -</w:t>
+      </w:r>
       <w:proofErr w:type="gramStart"/>
       <w:r>
-        <w:t>dir</w:t>
-      </w:r>
-      <w:proofErr w:type="spellEnd"/>
-      <w:r>
-        <w:t xml:space="preserve"> .</w:t>
+        <w:t>dir .</w:t>
       </w:r>
       <w:proofErr w:type="gramEnd"/>
       <w:r>
@@ -1766,15 +1754,7 @@
         <w:spacing w:before="120"/>
       </w:pPr>
       <w:r>
-        <w:t>Again, the -</w:t>
-      </w:r>
-      <w:proofErr w:type="spellStart"/>
-      <w:r>
-        <w:t>db</w:t>
-      </w:r>
-      <w:proofErr w:type="spellEnd"/>
-      <w:r>
-        <w:t xml:space="preserve"> can be omitted if there is only one database in the current directory:</w:t>
+        <w:t>Again, the -db can be omitted if there is only one database in the current directory:</w:t>
       </w:r>
     </w:p>
     <w:p>
@@ -1784,14 +1764,9 @@
       <w:r>
         <w:t>TT annotate -desc “Not valid PDFs” -</w:t>
       </w:r>
-      <w:proofErr w:type="spellStart"/>
       <w:proofErr w:type="gramStart"/>
       <w:r>
-        <w:t>dir</w:t>
-      </w:r>
-      <w:proofErr w:type="spellEnd"/>
-      <w:r>
-        <w:t xml:space="preserve"> .</w:t>
+        <w:t>dir .</w:t>
       </w:r>
       <w:proofErr w:type="gramEnd"/>
       <w:r>
@@ -1804,15 +1779,7 @@
         <w:spacing w:before="120"/>
       </w:pPr>
       <w:r>
-        <w:t>Again, the -</w:t>
-      </w:r>
-      <w:proofErr w:type="spellStart"/>
-      <w:r>
-        <w:t>db</w:t>
-      </w:r>
-      <w:proofErr w:type="spellEnd"/>
-      <w:r>
-        <w:t xml:space="preserve"> can be omitted if there is only one database in the current directory:</w:t>
+        <w:t>If instead of adding a description, you want to set a keyword:</w:t>
       </w:r>
     </w:p>
     <w:p>
@@ -1820,16 +1787,17 @@
         <w:pStyle w:val="Code"/>
       </w:pPr>
       <w:r>
-        <w:t>TT annotate -desc “Not valid PDFs” -</w:t>
-      </w:r>
-      <w:proofErr w:type="spellStart"/>
+        <w:t>TT annotate -</w:t>
+      </w:r>
+      <w:r>
+        <w:t>set “Invalid-character-bug</w:t>
+      </w:r>
+      <w:r>
+        <w:t>” -</w:t>
+      </w:r>
       <w:proofErr w:type="gramStart"/>
       <w:r>
-        <w:t>dir</w:t>
-      </w:r>
-      <w:proofErr w:type="spellEnd"/>
-      <w:r>
-        <w:t xml:space="preserve"> .</w:t>
+        <w:t>dir .</w:t>
       </w:r>
       <w:proofErr w:type="gramEnd"/>
       <w:r>
@@ -1842,7 +1810,7 @@
         <w:spacing w:before="120"/>
       </w:pPr>
       <w:r>
-        <w:t>It is possible to set the status of an item. If the status is set to ‘Custody-Accepted’ no further updates to the Item can be performed:</w:t>
+        <w:t>You can set multiple keywords:</w:t>
       </w:r>
     </w:p>
     <w:p>
@@ -1850,20 +1818,21 @@
         <w:pStyle w:val="Code"/>
       </w:pPr>
       <w:r>
-        <w:t>TT annotate -status Custody-Accepted -</w:t>
-      </w:r>
-      <w:proofErr w:type="spellStart"/>
+        <w:t xml:space="preserve">TT annotate -set “Invalid-character-bug” </w:t>
+      </w:r>
+      <w:r>
+        <w:t xml:space="preserve">-set “Invalid-PDF” </w:t>
+      </w:r>
+      <w:r>
+        <w:t>-</w:t>
+      </w:r>
       <w:proofErr w:type="gramStart"/>
       <w:r>
-        <w:t>dir</w:t>
-      </w:r>
-      <w:proofErr w:type="spellEnd"/>
-      <w:r>
-        <w:t xml:space="preserve"> .</w:t>
+        <w:t>dir .</w:t>
       </w:r>
       <w:proofErr w:type="gramEnd"/>
       <w:r>
-        <w:t>/Finished</w:t>
+        <w:t>/Malformed</w:t>
       </w:r>
     </w:p>
     <w:p>
@@ -1872,7 +1841,10 @@
         <w:spacing w:before="120"/>
       </w:pPr>
       <w:r>
-        <w:t>The other special status is ‘Abandoned’:</w:t>
+        <w:t>And you can set/remove a keyword and a description</w:t>
+      </w:r>
+      <w:r>
+        <w:t>:</w:t>
       </w:r>
     </w:p>
     <w:p>
@@ -1880,20 +1852,27 @@
         <w:pStyle w:val="Code"/>
       </w:pPr>
       <w:r>
-        <w:t>TT annotate -status Abandoned -</w:t>
-      </w:r>
-      <w:proofErr w:type="spellStart"/>
+        <w:t>TT annotate -</w:t>
+      </w:r>
+      <w:r>
+        <w:t>remove</w:t>
+      </w:r>
+      <w:r>
+        <w:t xml:space="preserve"> “Invalid-character-bug” </w:t>
+      </w:r>
+      <w:r>
+        <w:t>-desc “Not actually invalid – see report XYZ”</w:t>
+      </w:r>
+      <w:r>
+        <w:t xml:space="preserve"> -</w:t>
+      </w:r>
       <w:proofErr w:type="gramStart"/>
       <w:r>
-        <w:t>dir</w:t>
-      </w:r>
-      <w:proofErr w:type="spellEnd"/>
-      <w:r>
-        <w:t xml:space="preserve"> .</w:t>
+        <w:t>dir .</w:t>
       </w:r>
       <w:proofErr w:type="gramEnd"/>
       <w:r>
-        <w:t>/Junk</w:t>
+        <w:t>/Malformed</w:t>
       </w:r>
     </w:p>
     <w:p>
@@ -1902,6 +1881,214 @@
         <w:spacing w:before="120"/>
       </w:pPr>
       <w:r>
+        <w:t>Alternatively, this annotates the Items identified by the 5</w:t>
+      </w:r>
+      <w:r>
+        <w:rPr>
+          <w:vertAlign w:val="superscript"/>
+        </w:rPr>
+        <w:t>th</w:t>
+      </w:r>
+      <w:r>
+        <w:t xml:space="preserve"> column in a CSV file (remember first column is column 0):</w:t>
+      </w:r>
+    </w:p>
+    <w:p>
+      <w:pPr>
+        <w:pStyle w:val="Code"/>
+      </w:pPr>
+      <w:r>
+        <w:t>TT annotate -desc “Not valid PDFs” -</w:t>
+      </w:r>
+      <w:r>
+        <w:t>file</w:t>
+      </w:r>
+      <w:r>
+        <w:t xml:space="preserve"> </w:t>
+      </w:r>
+      <w:r>
+        <w:t>results.csv -itemcol 5</w:t>
+      </w:r>
+    </w:p>
+    <w:p>
+      <w:pPr>
+        <w:pStyle w:val="BodyText"/>
+        <w:spacing w:before="120"/>
+      </w:pPr>
+      <w:r>
+        <w:t>If you want to skip the first line a</w:t>
+      </w:r>
+      <w:r>
+        <w:t xml:space="preserve">s </w:t>
+      </w:r>
+      <w:r>
+        <w:t>it is a header:</w:t>
+      </w:r>
+    </w:p>
+    <w:p>
+      <w:pPr>
+        <w:pStyle w:val="Code"/>
+      </w:pPr>
+      <w:r>
+        <w:t>TT annotate -desc “Not valid PDFs” -file results.csv -itemcol 5</w:t>
+      </w:r>
+      <w:r>
+        <w:t xml:space="preserve"> -skip 1</w:t>
+      </w:r>
+    </w:p>
+    <w:p>
+      <w:pPr>
+        <w:pStyle w:val="BodyText"/>
+        <w:spacing w:before="120"/>
+      </w:pPr>
+      <w:r>
+        <w:t xml:space="preserve">If you want to </w:t>
+      </w:r>
+      <w:r>
+        <w:t>process the result file of a digital archive ingest, setting the all the VEOs that had been ingested correctly</w:t>
+      </w:r>
+      <w:r>
+        <w:t>:</w:t>
+      </w:r>
+    </w:p>
+    <w:p>
+      <w:pPr>
+        <w:pStyle w:val="Code"/>
+      </w:pPr>
+      <w:r>
+        <w:t>annotate -in testAnnotate.csv -csv -skip 2 -pattern 4="VEO Passed",5="DAS Passed",6="AMS updated" -itemcol 8 -desc "Ingest Run 1 - Custody Accepted" -</w:t>
+      </w:r>
+      <w:r>
+        <w:t>set C</w:t>
+      </w:r>
+      <w:r>
+        <w:t>ustody-accepted -v</w:t>
+      </w:r>
+    </w:p>
+    <w:p>
+      <w:pPr>
+        <w:pStyle w:val="BodyText"/>
+        <w:spacing w:before="120"/>
+      </w:pPr>
+      <w:r>
+        <w:t>Note that the pattern tests that the 5</w:t>
+      </w:r>
+      <w:r>
+        <w:rPr>
+          <w:vertAlign w:val="superscript"/>
+        </w:rPr>
+        <w:t>th</w:t>
+      </w:r>
+      <w:r>
+        <w:t xml:space="preserve"> column is “VEO Passed”, the 6</w:t>
+      </w:r>
+      <w:r>
+        <w:rPr>
+          <w:vertAlign w:val="superscript"/>
+        </w:rPr>
+        <w:t>th</w:t>
+      </w:r>
+      <w:r>
+        <w:t xml:space="preserve"> column is “</w:t>
+      </w:r>
+      <w:r>
+        <w:t>DAS Passed</w:t>
+      </w:r>
+      <w:r>
+        <w:t>”, and the 7</w:t>
+      </w:r>
+      <w:r>
+        <w:rPr>
+          <w:vertAlign w:val="superscript"/>
+        </w:rPr>
+        <w:t>th</w:t>
+      </w:r>
+      <w:r>
+        <w:t xml:space="preserve"> column is </w:t>
+      </w:r>
+      <w:r>
+        <w:t>“</w:t>
+      </w:r>
+      <w:r>
+        <w:t>AMS updated</w:t>
+      </w:r>
+      <w:r>
+        <w:t>”. Only those items that match this pattern are updated.</w:t>
+      </w:r>
+    </w:p>
+    <w:p>
+      <w:pPr>
+        <w:pStyle w:val="BodyText"/>
+        <w:spacing w:before="120"/>
+      </w:pPr>
+      <w:r>
+        <w:t>You could reprocess the same file and annotate those files for which the VEO failed validation:</w:t>
+      </w:r>
+    </w:p>
+    <w:p>
+      <w:pPr>
+        <w:pStyle w:val="Code"/>
+      </w:pPr>
+      <w:r>
+        <w:t>annotate -in testAnnotate.csv -csv -skip 2 -pattern 4="VEO failed" -itemcol 8 -desc "Ingest Run 1 - Failed VEO validation"</w:t>
+      </w:r>
+    </w:p>
+    <w:p>
+      <w:pPr>
+        <w:pStyle w:val="BodyText"/>
+        <w:spacing w:before="120"/>
+      </w:pPr>
+      <w:r>
+        <w:t>It is possible to set the status of an item. If the status is set to ‘Custody-Accepted’ no further updates to the Item can be performed:</w:t>
+      </w:r>
+    </w:p>
+    <w:p>
+      <w:pPr>
+        <w:pStyle w:val="Code"/>
+      </w:pPr>
+      <w:r>
+        <w:t>TT annotate -status Custody-Accepted -</w:t>
+      </w:r>
+      <w:proofErr w:type="gramStart"/>
+      <w:r>
+        <w:t>dir .</w:t>
+      </w:r>
+      <w:proofErr w:type="gramEnd"/>
+      <w:r>
+        <w:t>/Finished</w:t>
+      </w:r>
+    </w:p>
+    <w:p>
+      <w:pPr>
+        <w:pStyle w:val="BodyText"/>
+        <w:spacing w:before="120"/>
+      </w:pPr>
+      <w:r>
+        <w:t>The other special status is ‘Abandoned’:</w:t>
+      </w:r>
+    </w:p>
+    <w:p>
+      <w:pPr>
+        <w:pStyle w:val="Code"/>
+      </w:pPr>
+      <w:r>
+        <w:t>TT annotate -status Abandoned -</w:t>
+      </w:r>
+      <w:proofErr w:type="gramStart"/>
+      <w:r>
+        <w:t>dir .</w:t>
+      </w:r>
+      <w:proofErr w:type="gramEnd"/>
+      <w:r>
+        <w:t>/Junk</w:t>
+      </w:r>
+    </w:p>
+    <w:p>
+      <w:pPr>
+        <w:pStyle w:val="BodyText"/>
+        <w:spacing w:before="120"/>
+      </w:pPr>
+      <w:r>
         <w:t>It is possible to specify both a status and a description:</w:t>
       </w:r>
     </w:p>
@@ -1912,14 +2099,9 @@
       <w:r>
         <w:t>TT annotate -status Abandoned -desc “Not permanent records” -</w:t>
       </w:r>
-      <w:proofErr w:type="spellStart"/>
       <w:proofErr w:type="gramStart"/>
       <w:r>
-        <w:t>dir</w:t>
-      </w:r>
-      <w:proofErr w:type="spellEnd"/>
-      <w:r>
-        <w:t xml:space="preserve"> .</w:t>
+        <w:t>dir .</w:t>
       </w:r>
       <w:proofErr w:type="gramEnd"/>
       <w:r>
@@ -1954,13 +2136,24 @@
         <w:rPr>
           <w:noProof/>
         </w:rPr>
-        <w:t>Annotate some items</w:t>
-      </w:r>
-      <w:r>
-        <w:rPr>
-          <w:noProof/>
-        </w:rPr>
-        <w:t xml:space="preserve"> based on a file</w:t>
+        <w:t>Report on items</w:t>
+      </w:r>
+    </w:p>
+    <w:p>
+      <w:r>
+        <w:t xml:space="preserve">This command prints out a report from the database. </w:t>
+      </w:r>
+      <w:r>
+        <w:t>Five</w:t>
+      </w:r>
+      <w:r>
+        <w:t xml:space="preserve"> reports are available: complete, </w:t>
+      </w:r>
+      <w:r>
+        <w:t xml:space="preserve">keyword, </w:t>
+      </w:r>
+      <w:r>
+        <w:t>custody-accepted, abandoned, and incomplete.</w:t>
       </w:r>
     </w:p>
     <w:p>
@@ -1968,16 +2161,79 @@
         <w:pStyle w:val="BodyText"/>
       </w:pPr>
       <w:r>
-        <w:t xml:space="preserve">This command annotates all the items found in a </w:t>
-      </w:r>
-      <w:r>
-        <w:t>file</w:t>
-      </w:r>
-      <w:r>
-        <w:t xml:space="preserve">. </w:t>
-      </w:r>
-      <w:r>
-        <w:t>The file must be a CSV or TSV file, with one of the columns containing the filename.</w:t>
+        <w:t>The command line arguments are:</w:t>
+      </w:r>
+    </w:p>
+    <w:p>
+      <w:pPr>
+        <w:pStyle w:val="ListBullet"/>
+      </w:pPr>
+      <w:r>
+        <w:lastRenderedPageBreak/>
+        <w:t>-db &lt;databaseName&gt;: (Optional) The name of the transfer database to associate this delivery with. The &lt;databaseName&gt; is the same as the &lt;databaseName&gt; you specified in the registerTransfer command. This command line argument is optional. If the current working directory contains just one database, this is assumed to be the desired database.</w:t>
+      </w:r>
+    </w:p>
+    <w:p>
+      <w:pPr>
+        <w:pStyle w:val="ListBullet"/>
+      </w:pPr>
+      <w:r>
+        <w:t>-</w:t>
+      </w:r>
+      <w:r>
+        <w:t>keyword &lt;keyword&gt;</w:t>
+      </w:r>
+      <w:r>
+        <w:t xml:space="preserve">: (Optional). A </w:t>
+      </w:r>
+      <w:r>
+        <w:t>report listing those items which have the specified keyword set. This command can be repeated</w:t>
+      </w:r>
+      <w:r>
+        <w:t>; an Item is included in the report if it has all the keywords set</w:t>
+      </w:r>
+      <w:r>
+        <w:t>.</w:t>
+      </w:r>
+    </w:p>
+    <w:p>
+      <w:pPr>
+        <w:pStyle w:val="ListBullet"/>
+      </w:pPr>
+      <w:r>
+        <w:t>-complete: (Optional). A complete report listing each item known. For each item, each instance received is listed and each event that occurred to the item.</w:t>
+      </w:r>
+    </w:p>
+    <w:p>
+      <w:pPr>
+        <w:pStyle w:val="ListBullet"/>
+      </w:pPr>
+      <w:r>
+        <w:t>-custody-accepted: (Optional). A report listing every item that has a status of ‘Custody-Accepted’ (case insensitive).</w:t>
+      </w:r>
+    </w:p>
+    <w:p>
+      <w:pPr>
+        <w:pStyle w:val="ListBullet"/>
+      </w:pPr>
+      <w:r>
+        <w:t>-abandoned: (Optional). A report listing every item that has a status of ‘Abandoned’ (case insensitive).</w:t>
+      </w:r>
+    </w:p>
+    <w:p>
+      <w:pPr>
+        <w:pStyle w:val="ListBullet"/>
+      </w:pPr>
+      <w:r>
+        <w:t>-o &lt;filename&gt;: (Optional) The file to contain the report.</w:t>
+      </w:r>
+    </w:p>
+    <w:p>
+      <w:pPr>
+        <w:pStyle w:val="ListBullet"/>
+      </w:pPr>
+      <w:r>
+        <w:t>-help: (Optional) Print a summary of the command line arguments for annotate.</w:t>
       </w:r>
     </w:p>
     <w:p>
@@ -1985,278 +2241,7 @@
         <w:pStyle w:val="BodyText"/>
       </w:pPr>
       <w:r>
-        <w:t>If the status is changed to ‘custody-accepted’ the item is locked. No further annotations are allowed, and if a new instance of the item is received in another delivery, the instance is marked as ‘Too Late</w:t>
-      </w:r>
-      <w:proofErr w:type="gramStart"/>
-      <w:r>
-        <w:t>’.</w:t>
-      </w:r>
-      <w:proofErr w:type="gramEnd"/>
-    </w:p>
-    <w:p>
-      <w:pPr>
-        <w:pStyle w:val="BodyText"/>
-      </w:pPr>
-      <w:r>
-        <w:t>The command line arguments are:</w:t>
-      </w:r>
-    </w:p>
-    <w:p>
-      <w:pPr>
-        <w:pStyle w:val="ListBullet"/>
-      </w:pPr>
-      <w:r>
-        <w:t>-in &lt;filename&gt;: (Mandatory) The file containing the list of items to be annotated. The file is assumed to be a CSV or TSV file (see -csv &amp; -</w:t>
-      </w:r>
-      <w:proofErr w:type="spellStart"/>
-      <w:r>
-        <w:t>tsv</w:t>
-      </w:r>
-      <w:proofErr w:type="spellEnd"/>
-      <w:r>
-        <w:t>), with one item per line. The initial lines of a file can be skipped (see -skip)</w:t>
-      </w:r>
-    </w:p>
-    <w:p>
-      <w:pPr>
-        <w:pStyle w:val="ListBullet"/>
-      </w:pPr>
-      <w:r>
-        <w:t>-</w:t>
-      </w:r>
-      <w:proofErr w:type="spellStart"/>
-      <w:r>
-        <w:t>itemname</w:t>
-      </w:r>
-      <w:proofErr w:type="spellEnd"/>
-      <w:r>
-        <w:t xml:space="preserve"> &lt;column&gt;: (Mandatory) The column in the file that contains the filenames of the items. The first column is column 0.</w:t>
-      </w:r>
-    </w:p>
-    <w:p>
-      <w:pPr>
-        <w:pStyle w:val="ListBullet"/>
-      </w:pPr>
-      <w:r>
-        <w:t>-</w:t>
-      </w:r>
-      <w:proofErr w:type="spellStart"/>
-      <w:r>
-        <w:t>db</w:t>
-      </w:r>
-      <w:proofErr w:type="spellEnd"/>
-      <w:r>
-        <w:t xml:space="preserve"> &lt;</w:t>
-      </w:r>
-      <w:proofErr w:type="spellStart"/>
-      <w:r>
-        <w:t>databaseName</w:t>
-      </w:r>
-      <w:proofErr w:type="spellEnd"/>
-      <w:r>
-        <w:t>&gt;: (Optional) The name of the transfer database to associate this delivery with. The &lt;</w:t>
-      </w:r>
-      <w:proofErr w:type="spellStart"/>
-      <w:r>
-        <w:t>databaseName</w:t>
-      </w:r>
-      <w:proofErr w:type="spellEnd"/>
-      <w:r>
-        <w:t>&gt; is the same as the &lt;</w:t>
-      </w:r>
-      <w:proofErr w:type="spellStart"/>
-      <w:r>
-        <w:t>databaseName</w:t>
-      </w:r>
-      <w:proofErr w:type="spellEnd"/>
-      <w:r>
-        <w:t xml:space="preserve">&gt; you specified in the </w:t>
-      </w:r>
-      <w:proofErr w:type="spellStart"/>
-      <w:r>
-        <w:t>registerTransfer</w:t>
-      </w:r>
-      <w:proofErr w:type="spellEnd"/>
-      <w:r>
-        <w:t xml:space="preserve"> command. This </w:t>
-      </w:r>
-      <w:r>
-        <w:lastRenderedPageBreak/>
-        <w:t>command line argument is optional. If the current working directory contains just one database, this is assumed to be the desired database.</w:t>
-      </w:r>
-    </w:p>
-    <w:p>
-      <w:pPr>
-        <w:pStyle w:val="ListBullet"/>
-      </w:pPr>
-      <w:r>
-        <w:t>-skip &lt;count&gt; (Optional). Skip the first &lt;count&gt; lines of the input file (typically header lines). If not present, no lines are skipped.</w:t>
-      </w:r>
-    </w:p>
-    <w:p>
-      <w:pPr>
-        <w:pStyle w:val="ListBullet"/>
-      </w:pPr>
-      <w:r>
-        <w:t>-pattern &lt;pattern&gt; (Optional) It is possible to select which lines (Items) in a file to annotate using a pattern. A pattern has the form ‘</w:t>
-      </w:r>
-      <w:r>
-        <w:t>&lt;</w:t>
-      </w:r>
-      <w:proofErr w:type="spellStart"/>
-      <w:r>
-        <w:t>columnNo</w:t>
-      </w:r>
-      <w:proofErr w:type="spellEnd"/>
-      <w:r>
-        <w:t>&gt;=&lt;regex</w:t>
-      </w:r>
-      <w:proofErr w:type="gramStart"/>
-      <w:r>
-        <w:t>&gt;,…</w:t>
-      </w:r>
-      <w:proofErr w:type="gramEnd"/>
-      <w:r>
-        <w:t>’ (see below). If no pattern is specified all lines are selected (subject to the -skip command).</w:t>
-      </w:r>
-    </w:p>
-    <w:p>
-      <w:pPr>
-        <w:pStyle w:val="ListBullet"/>
-      </w:pPr>
-      <w:r>
-        <w:t>-</w:t>
-      </w:r>
-      <w:proofErr w:type="spellStart"/>
-      <w:r>
-        <w:t>tsv</w:t>
-      </w:r>
-      <w:proofErr w:type="spellEnd"/>
-      <w:r>
-        <w:t xml:space="preserve"> (Optional). This file is a TSV file (columns in the file separated by tab characters). If neither -</w:t>
-      </w:r>
-      <w:proofErr w:type="spellStart"/>
-      <w:r>
-        <w:t>tsv</w:t>
-      </w:r>
-      <w:proofErr w:type="spellEnd"/>
-      <w:r>
-        <w:t xml:space="preserve"> or -csv is specified, the file is assumed to be a TSV file.</w:t>
-      </w:r>
-    </w:p>
-    <w:p>
-      <w:pPr>
-        <w:pStyle w:val="ListBullet"/>
-      </w:pPr>
-      <w:r>
-        <w:t>-</w:t>
-      </w:r>
-      <w:r>
-        <w:t>c</w:t>
-      </w:r>
-      <w:r>
-        <w:t xml:space="preserve">sv (Optional). This file is a </w:t>
-      </w:r>
-      <w:r>
-        <w:t>C</w:t>
-      </w:r>
-      <w:r>
-        <w:t xml:space="preserve">SV file (columns in the file separated by </w:t>
-      </w:r>
-      <w:r>
-        <w:t>comma</w:t>
-      </w:r>
-      <w:r>
-        <w:t xml:space="preserve"> characters). If neither -</w:t>
-      </w:r>
-      <w:proofErr w:type="spellStart"/>
-      <w:r>
-        <w:t>tsv</w:t>
-      </w:r>
-      <w:proofErr w:type="spellEnd"/>
-      <w:r>
-        <w:t xml:space="preserve"> or -csv is specified, the file is assumed to be a TSV file</w:t>
-      </w:r>
-      <w:r>
-        <w:t>,</w:t>
-      </w:r>
-    </w:p>
-    <w:p>
-      <w:pPr>
-        <w:pStyle w:val="ListBullet"/>
-      </w:pPr>
-      <w:r>
-        <w:t>-desc &lt;description&gt; (Conditional) A short description of this delivery (truncated to 100 characters). The string must be enclosed in double quotes. The description becomes an event in the history of the item. At least one of -desc and -status must be present.</w:t>
-      </w:r>
-    </w:p>
-    <w:p>
-      <w:pPr>
-        <w:pStyle w:val="ListBullet"/>
-      </w:pPr>
-      <w:r>
-        <w:t>-status &lt;status&gt; (Conditional) Changing the status of the item. The actual status is free text, but the statuses ‘abandoned’ and ‘custody-accepted’ have been predefined. At least one of -desc and -status must be present.</w:t>
-      </w:r>
-    </w:p>
-    <w:p>
-      <w:pPr>
-        <w:pStyle w:val="ListBullet"/>
-      </w:pPr>
-      <w:r>
-        <w:t>-</w:t>
-      </w:r>
-      <w:proofErr w:type="spellStart"/>
-      <w:r>
-        <w:t>veo</w:t>
-      </w:r>
-      <w:proofErr w:type="spellEnd"/>
-      <w:r>
-        <w:t xml:space="preserve">: (Optional) Only process VEOs (files that end in </w:t>
-      </w:r>
-      <w:proofErr w:type="gramStart"/>
-      <w:r>
-        <w:t>‘.</w:t>
-      </w:r>
-      <w:proofErr w:type="spellStart"/>
-      <w:r>
-        <w:t>veo</w:t>
-      </w:r>
-      <w:proofErr w:type="spellEnd"/>
-      <w:proofErr w:type="gramEnd"/>
-      <w:r>
-        <w:t>’ or ‘.veo.zip’.</w:t>
-      </w:r>
-    </w:p>
-    <w:p>
-      <w:pPr>
-        <w:pStyle w:val="ListBullet"/>
-      </w:pPr>
-      <w:r>
-        <w:t>-help: (Optional) Print a summary of the command line arguments for annotate.</w:t>
-      </w:r>
-    </w:p>
-    <w:p>
-      <w:pPr>
-        <w:pStyle w:val="BodyText"/>
-      </w:pPr>
-      <w:r>
-        <w:t xml:space="preserve">In the following example, </w:t>
-      </w:r>
-      <w:r>
-        <w:t>items that have been abandoned are listed in the CSV file ‘report.csv</w:t>
-      </w:r>
-      <w:proofErr w:type="gramStart"/>
-      <w:r>
-        <w:t>’.</w:t>
-      </w:r>
-      <w:proofErr w:type="gramEnd"/>
-      <w:r>
-        <w:t xml:space="preserve"> The filenames of the abandoned items are in </w:t>
-      </w:r>
-      <w:r>
-        <w:t>the first column (column 0) – which may be the only column</w:t>
-      </w:r>
-      <w:r>
-        <w:t>:</w:t>
+        <w:t>In the following example, files that are malformed have been collected in the ‘Malformed’ subdirectory:</w:t>
       </w:r>
     </w:p>
     <w:p>
@@ -2264,43 +2249,7 @@
         <w:pStyle w:val="Code"/>
       </w:pPr>
       <w:r>
-        <w:t xml:space="preserve">TT </w:t>
-      </w:r>
-      <w:proofErr w:type="spellStart"/>
-      <w:r>
-        <w:t>annotate</w:t>
-      </w:r>
-      <w:r>
-        <w:t>fromfile</w:t>
-      </w:r>
-      <w:proofErr w:type="spellEnd"/>
-      <w:r>
-        <w:t xml:space="preserve"> -</w:t>
-      </w:r>
-      <w:proofErr w:type="spellStart"/>
-      <w:r>
-        <w:t>db</w:t>
-      </w:r>
-      <w:proofErr w:type="spellEnd"/>
-      <w:r>
-        <w:t xml:space="preserve"> TR2023-1 -</w:t>
-      </w:r>
-      <w:r>
-        <w:t>abandoned</w:t>
-      </w:r>
-      <w:r>
-        <w:t xml:space="preserve"> </w:t>
-      </w:r>
-      <w:r>
-        <w:t>-</w:t>
-      </w:r>
-      <w:proofErr w:type="spellStart"/>
-      <w:r>
-        <w:t>itemcol</w:t>
-      </w:r>
-      <w:proofErr w:type="spellEnd"/>
-      <w:r>
-        <w:t xml:space="preserve"> 0 -in report.csv</w:t>
+        <w:t>TT report -db TR2023-1 -complete -o ./Full-reconciliation.txt</w:t>
       </w:r>
     </w:p>
     <w:p>
@@ -2309,15 +2258,7 @@
         <w:spacing w:before="120"/>
       </w:pPr>
       <w:r>
-        <w:t>Again, the -</w:t>
-      </w:r>
-      <w:proofErr w:type="spellStart"/>
-      <w:r>
-        <w:t>db</w:t>
-      </w:r>
-      <w:proofErr w:type="spellEnd"/>
-      <w:r>
-        <w:t xml:space="preserve"> can be omitted if there is only one database in the current directory:</w:t>
+        <w:t>Again, the -db can be omitted if there is only one database in the current directory:</w:t>
       </w:r>
     </w:p>
     <w:p>
@@ -2325,23 +2266,7 @@
         <w:pStyle w:val="Code"/>
       </w:pPr>
       <w:r>
-        <w:t xml:space="preserve">TT </w:t>
-      </w:r>
-      <w:proofErr w:type="spellStart"/>
-      <w:r>
-        <w:t>annotatefromfile</w:t>
-      </w:r>
-      <w:proofErr w:type="spellEnd"/>
-      <w:r>
-        <w:t xml:space="preserve"> -abandoned -</w:t>
-      </w:r>
-      <w:proofErr w:type="spellStart"/>
-      <w:r>
-        <w:t>itemcol</w:t>
-      </w:r>
-      <w:proofErr w:type="spellEnd"/>
-      <w:r>
-        <w:t xml:space="preserve"> 0 -in report.csv</w:t>
+        <w:t>TT report -complete -o ./Full-reconciliation.txt</w:t>
       </w:r>
     </w:p>
     <w:p>
@@ -2350,7 +2275,7 @@
         <w:spacing w:before="120"/>
       </w:pPr>
       <w:r>
-        <w:t>If the input file is a TSV file</w:t>
+        <w:t>List the Items that have the keyword ‘Invalid-PDF’ set</w:t>
       </w:r>
       <w:r>
         <w:t>:</w:t>
@@ -2361,40 +2286,13 @@
         <w:pStyle w:val="Code"/>
       </w:pPr>
       <w:r>
-        <w:t xml:space="preserve">TT </w:t>
-      </w:r>
-      <w:proofErr w:type="spellStart"/>
-      <w:r>
-        <w:t>annotatefromfile</w:t>
-      </w:r>
-      <w:proofErr w:type="spellEnd"/>
-      <w:r>
-        <w:t xml:space="preserve"> -abandoned -</w:t>
-      </w:r>
-      <w:proofErr w:type="spellStart"/>
-      <w:r>
-        <w:t>itemcol</w:t>
-      </w:r>
-      <w:proofErr w:type="spellEnd"/>
-      <w:r>
-        <w:t xml:space="preserve"> 0 </w:t>
-      </w:r>
-      <w:r>
-        <w:t>-</w:t>
-      </w:r>
-      <w:proofErr w:type="spellStart"/>
-      <w:r>
-        <w:t>tsv</w:t>
-      </w:r>
-      <w:proofErr w:type="spellEnd"/>
-      <w:r>
-        <w:t xml:space="preserve"> </w:t>
-      </w:r>
-      <w:r>
-        <w:t>-in report.</w:t>
-      </w:r>
-      <w:r>
-        <w:t>txt</w:t>
+        <w:t>TT report -</w:t>
+      </w:r>
+      <w:r>
+        <w:t>keyword Invalid-PDF</w:t>
+      </w:r>
+      <w:r>
+        <w:t xml:space="preserve"> -o ./Full-reconciliation.txt</w:t>
       </w:r>
     </w:p>
     <w:p>
@@ -2403,7 +2301,19 @@
         <w:spacing w:before="120"/>
       </w:pPr>
       <w:r>
-        <w:t>If the report has a header line, it can be skipped:</w:t>
+        <w:t>List the Items that have the keyword</w:t>
+      </w:r>
+      <w:r>
+        <w:t>s</w:t>
+      </w:r>
+      <w:r>
+        <w:t xml:space="preserve"> ‘Invalid-PDF’ </w:t>
+      </w:r>
+      <w:r>
+        <w:t xml:space="preserve">and ‘Invalid-character’ </w:t>
+      </w:r>
+      <w:r>
+        <w:t>set:</w:t>
       </w:r>
     </w:p>
     <w:p>
@@ -2411,29 +2321,13 @@
         <w:pStyle w:val="Code"/>
       </w:pPr>
       <w:r>
-        <w:t xml:space="preserve">TT </w:t>
-      </w:r>
-      <w:proofErr w:type="spellStart"/>
-      <w:r>
-        <w:t>annotatefromfile</w:t>
-      </w:r>
-      <w:proofErr w:type="spellEnd"/>
-      <w:r>
-        <w:t xml:space="preserve"> -abandoned -</w:t>
-      </w:r>
-      <w:proofErr w:type="spellStart"/>
-      <w:r>
-        <w:t>itemcol</w:t>
-      </w:r>
-      <w:proofErr w:type="spellEnd"/>
-      <w:r>
-        <w:t xml:space="preserve"> 0 </w:t>
-      </w:r>
-      <w:r>
-        <w:t xml:space="preserve">-skip 1 </w:t>
-      </w:r>
-      <w:r>
-        <w:t>-in report.csv</w:t>
+        <w:t xml:space="preserve">TT report -keyword Invalid-PDF </w:t>
+      </w:r>
+      <w:r>
+        <w:t xml:space="preserve">-keyword Invalid-character </w:t>
+      </w:r>
+      <w:r>
+        <w:t>-o ./Full-reconciliation.txt</w:t>
       </w:r>
     </w:p>
     <w:p>
@@ -2442,10 +2336,7 @@
         <w:spacing w:before="120"/>
       </w:pPr>
       <w:r>
-        <w:t xml:space="preserve">If </w:t>
-      </w:r>
-      <w:r>
-        <w:t>you only want Items annotated if the fifth column of the input file contains the value ‘VEO Passed’. Note the used of quotes around the value ‘VEO Passed’:</w:t>
+        <w:t>Requesting help:</w:t>
       </w:r>
     </w:p>
     <w:p>
@@ -2453,115 +2344,10 @@
         <w:pStyle w:val="Code"/>
       </w:pPr>
       <w:r>
-        <w:t xml:space="preserve">TT </w:t>
-      </w:r>
-      <w:proofErr w:type="spellStart"/>
-      <w:r>
-        <w:t>annotatefromfile</w:t>
-      </w:r>
-      <w:proofErr w:type="spellEnd"/>
-      <w:r>
-        <w:t xml:space="preserve"> -</w:t>
-      </w:r>
-      <w:proofErr w:type="spellStart"/>
-      <w:r>
-        <w:t>itemcol</w:t>
-      </w:r>
-      <w:proofErr w:type="spellEnd"/>
-      <w:r>
-        <w:t xml:space="preserve"> 0 -skip 1 -in report.csv</w:t>
-      </w:r>
-      <w:r>
-        <w:t xml:space="preserve"> </w:t>
-      </w:r>
-      <w:r>
-        <w:t>-pattern 4="VEO Passed"</w:t>
-      </w:r>
-      <w:r>
-        <w:t xml:space="preserve"> -custody-accepted</w:t>
-      </w:r>
-    </w:p>
-    <w:p>
-      <w:pPr>
-        <w:pStyle w:val="BodyText"/>
-        <w:spacing w:before="120"/>
-      </w:pPr>
-      <w:r>
-        <w:t>You can create patterns that select on multiple columns by separating individual patterns by commas. Note that there can be no spaces:</w:t>
-      </w:r>
-    </w:p>
-    <w:p>
-      <w:pPr>
-        <w:pStyle w:val="Code"/>
-      </w:pPr>
-      <w:r>
-        <w:t xml:space="preserve">TT </w:t>
-      </w:r>
-      <w:proofErr w:type="spellStart"/>
-      <w:r>
-        <w:t>annotatefromfile</w:t>
-      </w:r>
-      <w:proofErr w:type="spellEnd"/>
-      <w:r>
-        <w:t xml:space="preserve"> -abandoned -</w:t>
-      </w:r>
-      <w:proofErr w:type="spellStart"/>
-      <w:r>
-        <w:t>itemcol</w:t>
-      </w:r>
-      <w:proofErr w:type="spellEnd"/>
-      <w:r>
-        <w:t xml:space="preserve"> 0 -skip 1 -in report.csv </w:t>
-      </w:r>
-      <w:r>
-        <w:t>-pattern 4="VEO Passed"</w:t>
-      </w:r>
-      <w:r>
-        <w:t>,5</w:t>
-      </w:r>
-      <w:proofErr w:type="gramStart"/>
-      <w:r>
-        <w:t>=”DAS</w:t>
-      </w:r>
-      <w:proofErr w:type="gramEnd"/>
-      <w:r>
-        <w:t xml:space="preserve"> failed”</w:t>
-      </w:r>
-    </w:p>
-    <w:p>
-      <w:pPr>
-        <w:pStyle w:val="BodyText"/>
-        <w:spacing w:before="120"/>
-      </w:pPr>
-      <w:r>
-        <w:t xml:space="preserve">Note that by selecting using different patterns over several runs of </w:t>
-      </w:r>
-      <w:proofErr w:type="spellStart"/>
-      <w:r>
-        <w:t>annotateFromFile</w:t>
-      </w:r>
-      <w:proofErr w:type="spellEnd"/>
-      <w:r>
-        <w:t>, you can set annotations on different Items using the same input file. For example, you can select the lines that failed and annotate these as abandoned, and then you can select the lines that succeeded and annotate these as custody-accepted.</w:t>
-      </w:r>
-    </w:p>
-    <w:p>
-      <w:pPr>
-        <w:pStyle w:val="BodyText"/>
-        <w:spacing w:before="120"/>
-      </w:pPr>
-      <w:r>
-        <w:t>Requesting help:</w:t>
-      </w:r>
-    </w:p>
-    <w:p>
-      <w:pPr>
-        <w:pStyle w:val="Code"/>
-      </w:pPr>
-      <w:r>
-        <w:t>TT annotate -help</w:t>
-      </w:r>
-    </w:p>
+        <w:t>TT report -help</w:t>
+      </w:r>
+    </w:p>
+    <w:p/>
     <w:p>
       <w:pPr>
         <w:pStyle w:val="Heading2"/>
@@ -2573,12 +2359,12 @@
         <w:rPr>
           <w:noProof/>
         </w:rPr>
-        <w:t>Report on items</w:t>
-      </w:r>
-    </w:p>
-    <w:p>
-      <w:r>
-        <w:t>This command prints out a report from the database. Four reports are available: complete, custody-accepted, abandoned, and incomplete.</w:t>
+        <w:t>Drop database</w:t>
+      </w:r>
+    </w:p>
+    <w:p>
+      <w:r>
+        <w:t>This command deletes a transfer database and all the information contained in it.</w:t>
       </w:r>
     </w:p>
     <w:p>
@@ -2594,48 +2380,7 @@
         <w:pStyle w:val="ListBullet"/>
       </w:pPr>
       <w:r>
-        <w:lastRenderedPageBreak/>
-        <w:t>-</w:t>
-      </w:r>
-      <w:proofErr w:type="spellStart"/>
-      <w:r>
-        <w:t>db</w:t>
-      </w:r>
-      <w:proofErr w:type="spellEnd"/>
-      <w:r>
-        <w:t xml:space="preserve"> &lt;</w:t>
-      </w:r>
-      <w:proofErr w:type="spellStart"/>
-      <w:r>
-        <w:t>databaseName</w:t>
-      </w:r>
-      <w:proofErr w:type="spellEnd"/>
-      <w:r>
-        <w:t>&gt;: (Optional) The name of the transfer database to associate this delivery with. The &lt;</w:t>
-      </w:r>
-      <w:proofErr w:type="spellStart"/>
-      <w:r>
-        <w:t>databaseName</w:t>
-      </w:r>
-      <w:proofErr w:type="spellEnd"/>
-      <w:r>
-        <w:t>&gt; is the same as the &lt;</w:t>
-      </w:r>
-      <w:proofErr w:type="spellStart"/>
-      <w:r>
-        <w:t>databaseName</w:t>
-      </w:r>
-      <w:proofErr w:type="spellEnd"/>
-      <w:r>
-        <w:t xml:space="preserve">&gt; you specified in the </w:t>
-      </w:r>
-      <w:proofErr w:type="spellStart"/>
-      <w:r>
-        <w:t>registerTransfer</w:t>
-      </w:r>
-      <w:proofErr w:type="spellEnd"/>
-      <w:r>
-        <w:t xml:space="preserve"> command. This command line argument is optional. If the current working directory contains just one database, this is assumed to be the desired database.</w:t>
+        <w:t>-db &lt;databaseName&gt;: (Mandatory) The name of the transfer database to associate this delivery with. The &lt;databaseName&gt; is the same as the &lt;databaseName&gt; you specified in the registerTransfer command. Unlike the other commands, the -db argument is mandatory in DropDatabase to prevent accidents.</w:t>
       </w:r>
     </w:p>
     <w:p>
@@ -2643,38 +2388,6 @@
         <w:pStyle w:val="ListBullet"/>
       </w:pPr>
       <w:r>
-        <w:t>-complete: (Optional). A complete report listing each item known. For each item, each instance received is listed and each event that occurred to the item.</w:t>
-      </w:r>
-    </w:p>
-    <w:p>
-      <w:pPr>
-        <w:pStyle w:val="ListBullet"/>
-      </w:pPr>
-      <w:r>
-        <w:t>-custody-accepted: (Optional). A report listing every item that has a status of ‘Custody-Accepted’ (case insensitive).</w:t>
-      </w:r>
-    </w:p>
-    <w:p>
-      <w:pPr>
-        <w:pStyle w:val="ListBullet"/>
-      </w:pPr>
-      <w:r>
-        <w:t>-abandoned: (Optional). A report listing every item that has a status of ‘Abandoned’ (case insensitive).</w:t>
-      </w:r>
-    </w:p>
-    <w:p>
-      <w:pPr>
-        <w:pStyle w:val="ListBullet"/>
-      </w:pPr>
-      <w:r>
-        <w:t>-o &lt;filename&gt;: (Optional) The file to contain the report.</w:t>
-      </w:r>
-    </w:p>
-    <w:p>
-      <w:pPr>
-        <w:pStyle w:val="ListBullet"/>
-      </w:pPr>
-      <w:r>
         <w:t>-help: (Optional) Print a summary of the command line arguments for annotate.</w:t>
       </w:r>
     </w:p>
@@ -2691,60 +2404,15 @@
         <w:pStyle w:val="Code"/>
       </w:pPr>
       <w:r>
-        <w:t>TT report -</w:t>
-      </w:r>
-      <w:proofErr w:type="spellStart"/>
-      <w:r>
-        <w:t>db</w:t>
-      </w:r>
-      <w:proofErr w:type="spellEnd"/>
-      <w:r>
-        <w:t xml:space="preserve"> TR2023-1 -complete -o ./Full-reconciliation.txt</w:t>
-      </w:r>
-    </w:p>
-    <w:p>
-      <w:pPr>
-        <w:pStyle w:val="BodyText"/>
-        <w:spacing w:before="120"/>
-      </w:pPr>
-      <w:r>
-        <w:t>Again, the -</w:t>
-      </w:r>
-      <w:proofErr w:type="spellStart"/>
-      <w:r>
-        <w:t>db</w:t>
-      </w:r>
-      <w:proofErr w:type="spellEnd"/>
-      <w:r>
-        <w:t xml:space="preserve"> can be omitted if there is only one database in the current directory:</w:t>
-      </w:r>
-    </w:p>
-    <w:p>
-      <w:pPr>
-        <w:pStyle w:val="Code"/>
-      </w:pPr>
-      <w:r>
-        <w:t>TT report -complete -o ./Full-reconciliation.txt</w:t>
-      </w:r>
-    </w:p>
-    <w:p>
-      <w:pPr>
-        <w:pStyle w:val="BodyText"/>
-        <w:spacing w:before="120"/>
-      </w:pPr>
-      <w:r>
-        <w:t>Requesting help:</w:t>
-      </w:r>
-    </w:p>
-    <w:p>
-      <w:pPr>
-        <w:pStyle w:val="Code"/>
-      </w:pPr>
-      <w:r>
-        <w:t>TT report -help</w:t>
-      </w:r>
-    </w:p>
-    <w:p/>
+        <w:t xml:space="preserve">TT </w:t>
+      </w:r>
+      <w:r>
+        <w:t>dropdatabase</w:t>
+      </w:r>
+      <w:r>
+        <w:t xml:space="preserve"> -db TR2023-1</w:t>
+      </w:r>
+    </w:p>
     <w:p>
       <w:pPr>
         <w:pStyle w:val="Heading2"/>
@@ -2756,12 +2424,12 @@
         <w:rPr>
           <w:noProof/>
         </w:rPr>
-        <w:t>Drop database</w:t>
-      </w:r>
-    </w:p>
-    <w:p>
-      <w:r>
-        <w:t>This command deletes a transfer database and all the information contained in it.</w:t>
+        <w:t>Input</w:t>
+      </w:r>
+    </w:p>
+    <w:p>
+      <w:r>
+        <w:t>This command a series of track transfer commands from a text file, one per line, and executes them. The command is primarily intended for testing, but could be used for other purposes.</w:t>
       </w:r>
     </w:p>
     <w:p>
@@ -2777,144 +2445,8 @@
         <w:pStyle w:val="ListBullet"/>
       </w:pPr>
       <w:r>
-        <w:t>-</w:t>
-      </w:r>
-      <w:proofErr w:type="spellStart"/>
-      <w:r>
-        <w:t>db</w:t>
-      </w:r>
-      <w:proofErr w:type="spellEnd"/>
-      <w:r>
-        <w:t xml:space="preserve"> &lt;</w:t>
-      </w:r>
-      <w:proofErr w:type="spellStart"/>
-      <w:r>
-        <w:t>databaseName</w:t>
-      </w:r>
-      <w:proofErr w:type="spellEnd"/>
-      <w:r>
-        <w:t>&gt;: (Mandatory) The name of the transfer database to associate this delivery with. The &lt;</w:t>
-      </w:r>
-      <w:proofErr w:type="spellStart"/>
-      <w:r>
-        <w:t>databaseName</w:t>
-      </w:r>
-      <w:proofErr w:type="spellEnd"/>
-      <w:r>
-        <w:t>&gt; is the same as the &lt;</w:t>
-      </w:r>
-      <w:proofErr w:type="spellStart"/>
-      <w:r>
-        <w:t>databaseName</w:t>
-      </w:r>
-      <w:proofErr w:type="spellEnd"/>
-      <w:r>
-        <w:t xml:space="preserve">&gt; you specified in the </w:t>
-      </w:r>
-      <w:proofErr w:type="spellStart"/>
-      <w:r>
-        <w:t>registerTransfer</w:t>
-      </w:r>
-      <w:proofErr w:type="spellEnd"/>
-      <w:r>
-        <w:t xml:space="preserve"> command. Unlike the other commands, the -</w:t>
-      </w:r>
-      <w:proofErr w:type="spellStart"/>
-      <w:r>
-        <w:t>db</w:t>
-      </w:r>
-      <w:proofErr w:type="spellEnd"/>
-      <w:r>
-        <w:t xml:space="preserve"> argument is mandatory in </w:t>
-      </w:r>
-      <w:proofErr w:type="spellStart"/>
-      <w:r>
-        <w:t>DropDatabase</w:t>
-      </w:r>
-      <w:proofErr w:type="spellEnd"/>
-      <w:r>
-        <w:t xml:space="preserve"> to prevent accidents.</w:t>
-      </w:r>
-    </w:p>
-    <w:p>
-      <w:pPr>
-        <w:pStyle w:val="ListBullet"/>
-      </w:pPr>
-      <w:r>
-        <w:t>-help: (Optional) Print a summary of the command line arguments for annotate.</w:t>
-      </w:r>
-    </w:p>
-    <w:p>
-      <w:pPr>
-        <w:pStyle w:val="BodyText"/>
-      </w:pPr>
-      <w:r>
-        <w:t>In the following example, files that are malformed have been collected in the ‘Malformed’ subdirectory:</w:t>
-      </w:r>
-    </w:p>
-    <w:p>
-      <w:pPr>
-        <w:pStyle w:val="Code"/>
-      </w:pPr>
-      <w:r>
-        <w:t xml:space="preserve">TT </w:t>
-      </w:r>
-      <w:proofErr w:type="spellStart"/>
-      <w:r>
-        <w:t>dropdatabase</w:t>
-      </w:r>
-      <w:proofErr w:type="spellEnd"/>
-      <w:r>
-        <w:t xml:space="preserve"> -</w:t>
-      </w:r>
-      <w:proofErr w:type="spellStart"/>
-      <w:r>
-        <w:t>db</w:t>
-      </w:r>
-      <w:proofErr w:type="spellEnd"/>
-      <w:r>
-        <w:t xml:space="preserve"> TR2023-1</w:t>
-      </w:r>
-    </w:p>
-    <w:p>
-      <w:pPr>
-        <w:pStyle w:val="Heading2"/>
-        <w:rPr>
-          <w:noProof/>
-        </w:rPr>
-      </w:pPr>
-      <w:r>
-        <w:rPr>
-          <w:noProof/>
-        </w:rPr>
-        <w:t>Input</w:t>
-      </w:r>
-    </w:p>
-    <w:p>
-      <w:r>
-        <w:t>This command a series of track transfer commands from a text file, one per line, and executes them. The command is primarily intended for testing, but could be used for other purposes.</w:t>
-      </w:r>
-    </w:p>
-    <w:p>
-      <w:pPr>
-        <w:pStyle w:val="BodyText"/>
-      </w:pPr>
-      <w:r>
-        <w:t>The command line arguments are:</w:t>
-      </w:r>
-    </w:p>
-    <w:p>
-      <w:pPr>
-        <w:pStyle w:val="ListBullet"/>
-      </w:pPr>
-      <w:r>
-        <w:t>&lt;file.txt&gt;: (Mandatory) The file containing the Track Transfer commands. Each command is on a separate line, and is not prefixed by ‘TT’ or ‘</w:t>
-      </w:r>
-      <w:proofErr w:type="spellStart"/>
-      <w:r>
-        <w:t>TrackTransfer</w:t>
-      </w:r>
-      <w:proofErr w:type="spellEnd"/>
+        <w:t>&lt;file.txt&gt;: (Mandatory) The file containing the Track Transfer commands. Each command is on a separate line, and is not prefixed by ‘TT’ or ‘TrackTransfer</w:t>
+      </w:r>
       <w:proofErr w:type="gramStart"/>
       <w:r>
         <w:t>’.</w:t>
@@ -2951,6 +2483,7 @@
         <w:rPr>
           <w:noProof/>
         </w:rPr>
+        <w:lastRenderedPageBreak/>
         <w:t>End of procedure</w:t>
       </w:r>
     </w:p>
@@ -3042,23 +2575,13 @@
             </w:rPr>
             <w:t xml:space="preserve">Using </w:t>
           </w:r>
-          <w:proofErr w:type="spellStart"/>
           <w:r>
             <w:rPr>
               <w:rFonts w:eastAsia="Times New Roman"/>
               <w:b/>
               <w:color w:val="000000"/>
             </w:rPr>
-            <w:t>neoVEO</w:t>
-          </w:r>
-          <w:proofErr w:type="spellEnd"/>
-          <w:r>
-            <w:rPr>
-              <w:rFonts w:eastAsia="Times New Roman"/>
-              <w:b/>
-              <w:color w:val="000000"/>
-            </w:rPr>
-            <w:t xml:space="preserve"> tools</w:t>
+            <w:t>neoVEO tools</w:t>
           </w:r>
           <w:r>
             <w:rPr>
@@ -3731,7 +3254,7 @@
               </mc:Choice>
               <mc:Fallback>
                 <w:pict>
-                  <v:line w14:anchorId="50DB8E20" id="Straight Connector 4" o:spid="_x0000_s1026" style="position:absolute;z-index:251659264;visibility:visible;mso-wrap-style:square;mso-width-percent:0;mso-wrap-distance-left:9pt;mso-wrap-distance-top:0;mso-wrap-distance-right:9pt;mso-wrap-distance-bottom:0;mso-position-horizontal:absolute;mso-position-horizontal-relative:text;mso-position-vertical:absolute;mso-position-vertical-relative:text;mso-width-percent:0;mso-width-relative:margin" from="4.05pt,6.6pt" to="477.3pt,6.6pt" o:gfxdata="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" strokecolor="black [3213]" strokeweight="1.8pt">
+                  <v:line w14:anchorId="1D25F63F" id="Straight Connector 4" o:spid="_x0000_s1026" style="position:absolute;z-index:251659264;visibility:visible;mso-wrap-style:square;mso-width-percent:0;mso-wrap-distance-left:9pt;mso-wrap-distance-top:0;mso-wrap-distance-right:9pt;mso-wrap-distance-bottom:0;mso-position-horizontal:absolute;mso-position-horizontal-relative:text;mso-position-vertical:absolute;mso-position-vertical-relative:text;mso-width-percent:0;mso-width-relative:margin" from="4.05pt,6.6pt" to="477.3pt,6.6pt" o:gfxdata="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" strokecolor="black [3213]" strokeweight="1.8pt">
                     <v:stroke dashstyle="1 1" endcap="round"/>
                   </v:line>
                 </w:pict>

</xml_diff>